<commit_message>
OS:lab1 report all screeenshots done
</commit_message>
<xml_diff>
--- a/OS/Code/Lab_1/Report.docx
+++ b/OS/Code/Lab_1/Report.docx
@@ -4,6 +4,9 @@
   <w:body>
     <w:p>
       <w:r>
+        <w:rPr>
+          <w:noProof/>
+        </w:rPr>
         <w:drawing>
           <wp:inline distT="0" distB="0" distL="0" distR="0" wp14:anchorId="0040C193" wp14:editId="0DCFE3C5">
             <wp:extent cx="5731510" cy="2183130"/>
@@ -734,6 +737,45 @@
           </wp:inline>
         </w:drawing>
       </w:r>
+    </w:p>
+    <w:p>
+      <w:r>
+        <w:drawing>
+          <wp:inline distT="0" distB="0" distL="0" distR="0" wp14:anchorId="684F4A35" wp14:editId="44DEBD21">
+            <wp:extent cx="4391638" cy="200053"/>
+            <wp:effectExtent l="0" t="0" r="0" b="9525"/>
+            <wp:docPr id="36" name="Рисунок 36"/>
+            <wp:cNvGraphicFramePr>
+              <a:graphicFrameLocks xmlns:a="http://schemas.openxmlformats.org/drawingml/2006/main" noChangeAspect="1"/>
+            </wp:cNvGraphicFramePr>
+            <a:graphic xmlns:a="http://schemas.openxmlformats.org/drawingml/2006/main">
+              <a:graphicData uri="http://schemas.openxmlformats.org/drawingml/2006/picture">
+                <pic:pic xmlns:pic="http://schemas.openxmlformats.org/drawingml/2006/picture">
+                  <pic:nvPicPr>
+                    <pic:cNvPr id="1" name=""/>
+                    <pic:cNvPicPr/>
+                  </pic:nvPicPr>
+                  <pic:blipFill>
+                    <a:blip r:embed="rId22"/>
+                    <a:stretch>
+                      <a:fillRect/>
+                    </a:stretch>
+                  </pic:blipFill>
+                  <pic:spPr>
+                    <a:xfrm>
+                      <a:off x="0" y="0"/>
+                      <a:ext cx="4391638" cy="200053"/>
+                    </a:xfrm>
+                    <a:prstGeom prst="rect">
+                      <a:avLst/>
+                    </a:prstGeom>
+                  </pic:spPr>
+                </pic:pic>
+              </a:graphicData>
+            </a:graphic>
+          </wp:inline>
+        </w:drawing>
+      </w:r>
       <w:r>
         <w:rPr>
           <w:noProof/>
@@ -754,7 +796,7 @@
                     <pic:cNvPicPr/>
                   </pic:nvPicPr>
                   <pic:blipFill>
-                    <a:blip r:embed="rId22"/>
+                    <a:blip r:embed="rId23"/>
                     <a:stretch>
                       <a:fillRect/>
                     </a:stretch>
@@ -796,7 +838,7 @@
                     <pic:cNvPicPr/>
                   </pic:nvPicPr>
                   <pic:blipFill>
-                    <a:blip r:embed="rId23"/>
+                    <a:blip r:embed="rId24"/>
                     <a:stretch>
                       <a:fillRect/>
                     </a:stretch>
@@ -836,7 +878,7 @@
                     <pic:cNvPicPr/>
                   </pic:nvPicPr>
                   <pic:blipFill>
-                    <a:blip r:embed="rId24"/>
+                    <a:blip r:embed="rId25"/>
                     <a:stretch>
                       <a:fillRect/>
                     </a:stretch>
@@ -876,7 +918,7 @@
                     <pic:cNvPicPr/>
                   </pic:nvPicPr>
                   <pic:blipFill>
-                    <a:blip r:embed="rId25"/>
+                    <a:blip r:embed="rId26"/>
                     <a:stretch>
                       <a:fillRect/>
                     </a:stretch>
@@ -916,7 +958,7 @@
                     <pic:cNvPicPr/>
                   </pic:nvPicPr>
                   <pic:blipFill>
-                    <a:blip r:embed="rId26"/>
+                    <a:blip r:embed="rId27"/>
                     <a:stretch>
                       <a:fillRect/>
                     </a:stretch>
@@ -957,7 +999,7 @@
                     <pic:cNvPicPr/>
                   </pic:nvPicPr>
                   <pic:blipFill>
-                    <a:blip r:embed="rId27"/>
+                    <a:blip r:embed="rId28"/>
                     <a:stretch>
                       <a:fillRect/>
                     </a:stretch>
@@ -997,7 +1039,7 @@
                     <pic:cNvPicPr/>
                   </pic:nvPicPr>
                   <pic:blipFill>
-                    <a:blip r:embed="rId28"/>
+                    <a:blip r:embed="rId29"/>
                     <a:stretch>
                       <a:fillRect/>
                     </a:stretch>
@@ -1037,7 +1079,7 @@
                     <pic:cNvPicPr/>
                   </pic:nvPicPr>
                   <pic:blipFill>
-                    <a:blip r:embed="rId29"/>
+                    <a:blip r:embed="rId30"/>
                     <a:stretch>
                       <a:fillRect/>
                     </a:stretch>
@@ -1078,7 +1120,7 @@
                     <pic:cNvPicPr/>
                   </pic:nvPicPr>
                   <pic:blipFill>
-                    <a:blip r:embed="rId30"/>
+                    <a:blip r:embed="rId31"/>
                     <a:stretch>
                       <a:fillRect/>
                     </a:stretch>
@@ -1118,7 +1160,7 @@
                     <pic:cNvPicPr/>
                   </pic:nvPicPr>
                   <pic:blipFill>
-                    <a:blip r:embed="rId31"/>
+                    <a:blip r:embed="rId32"/>
                     <a:stretch>
                       <a:fillRect/>
                     </a:stretch>
@@ -1159,7 +1201,7 @@
                     <pic:cNvPicPr/>
                   </pic:nvPicPr>
                   <pic:blipFill>
-                    <a:blip r:embed="rId32"/>
+                    <a:blip r:embed="rId33"/>
                     <a:stretch>
                       <a:fillRect/>
                     </a:stretch>
@@ -1199,7 +1241,7 @@
                     <pic:cNvPicPr/>
                   </pic:nvPicPr>
                   <pic:blipFill>
-                    <a:blip r:embed="rId33"/>
+                    <a:blip r:embed="rId34"/>
                     <a:stretch>
                       <a:fillRect/>
                     </a:stretch>
@@ -1222,6 +1264,9 @@
     </w:p>
     <w:p>
       <w:r>
+        <w:rPr>
+          <w:noProof/>
+        </w:rPr>
         <w:drawing>
           <wp:inline distT="0" distB="0" distL="0" distR="0" wp14:anchorId="62031613" wp14:editId="2B72BCF5">
             <wp:extent cx="3410426" cy="724001"/>
@@ -1238,7 +1283,7 @@
                     <pic:cNvPicPr/>
                   </pic:nvPicPr>
                   <pic:blipFill>
-                    <a:blip r:embed="rId34"/>
+                    <a:blip r:embed="rId35"/>
                     <a:stretch>
                       <a:fillRect/>
                     </a:stretch>
@@ -1259,6 +1304,9 @@
         </w:drawing>
       </w:r>
       <w:r>
+        <w:rPr>
+          <w:noProof/>
+        </w:rPr>
         <w:drawing>
           <wp:inline distT="0" distB="0" distL="0" distR="0" wp14:anchorId="54EE51AE" wp14:editId="55C05494">
             <wp:extent cx="4467849" cy="990738"/>
@@ -1275,7 +1323,7 @@
                     <pic:cNvPicPr/>
                   </pic:nvPicPr>
                   <pic:blipFill>
-                    <a:blip r:embed="rId35"/>
+                    <a:blip r:embed="rId36"/>
                     <a:stretch>
                       <a:fillRect/>
                     </a:stretch>
@@ -1296,6 +1344,9 @@
         </w:drawing>
       </w:r>
       <w:r>
+        <w:rPr>
+          <w:noProof/>
+        </w:rPr>
         <w:lastRenderedPageBreak/>
         <w:drawing>
           <wp:inline distT="0" distB="0" distL="0" distR="0" wp14:anchorId="331BEF76" wp14:editId="472B1EC3">
@@ -1313,7 +1364,7 @@
                     <pic:cNvPicPr/>
                   </pic:nvPicPr>
                   <pic:blipFill>
-                    <a:blip r:embed="rId36"/>
+                    <a:blip r:embed="rId37"/>
                     <a:stretch>
                       <a:fillRect/>
                     </a:stretch>
@@ -1334,6 +1385,9 @@
         </w:drawing>
       </w:r>
       <w:r>
+        <w:rPr>
+          <w:noProof/>
+        </w:rPr>
         <w:drawing>
           <wp:inline distT="0" distB="0" distL="0" distR="0" wp14:anchorId="081D161E" wp14:editId="5EE62476">
             <wp:extent cx="5391902" cy="533474"/>
@@ -1350,7 +1404,7 @@
                     <pic:cNvPicPr/>
                   </pic:nvPicPr>
                   <pic:blipFill>
-                    <a:blip r:embed="rId37"/>
+                    <a:blip r:embed="rId38"/>
                     <a:stretch>
                       <a:fillRect/>
                     </a:stretch>
@@ -1371,6 +1425,9 @@
         </w:drawing>
       </w:r>
       <w:r>
+        <w:rPr>
+          <w:noProof/>
+        </w:rPr>
         <w:drawing>
           <wp:inline distT="0" distB="0" distL="0" distR="0" wp14:anchorId="4913FA3C" wp14:editId="4EC19469">
             <wp:extent cx="5731510" cy="1442085"/>
@@ -1387,7 +1444,7 @@
                     <pic:cNvPicPr/>
                   </pic:nvPicPr>
                   <pic:blipFill>
-                    <a:blip r:embed="rId38"/>
+                    <a:blip r:embed="rId39"/>
                     <a:stretch>
                       <a:fillRect/>
                     </a:stretch>
@@ -1396,6 +1453,616 @@
                     <a:xfrm>
                       <a:off x="0" y="0"/>
                       <a:ext cx="5731510" cy="1442085"/>
+                    </a:xfrm>
+                    <a:prstGeom prst="rect">
+                      <a:avLst/>
+                    </a:prstGeom>
+                  </pic:spPr>
+                </pic:pic>
+              </a:graphicData>
+            </a:graphic>
+          </wp:inline>
+        </w:drawing>
+      </w:r>
+    </w:p>
+    <w:p>
+      <w:r>
+        <w:drawing>
+          <wp:inline distT="0" distB="0" distL="0" distR="0" wp14:anchorId="4BA6E940" wp14:editId="3EB0F17F">
+            <wp:extent cx="5731510" cy="550545"/>
+            <wp:effectExtent l="0" t="0" r="2540" b="1905"/>
+            <wp:docPr id="37" name="Рисунок 37"/>
+            <wp:cNvGraphicFramePr>
+              <a:graphicFrameLocks xmlns:a="http://schemas.openxmlformats.org/drawingml/2006/main" noChangeAspect="1"/>
+            </wp:cNvGraphicFramePr>
+            <a:graphic xmlns:a="http://schemas.openxmlformats.org/drawingml/2006/main">
+              <a:graphicData uri="http://schemas.openxmlformats.org/drawingml/2006/picture">
+                <pic:pic xmlns:pic="http://schemas.openxmlformats.org/drawingml/2006/picture">
+                  <pic:nvPicPr>
+                    <pic:cNvPr id="1" name=""/>
+                    <pic:cNvPicPr/>
+                  </pic:nvPicPr>
+                  <pic:blipFill>
+                    <a:blip r:embed="rId40"/>
+                    <a:stretch>
+                      <a:fillRect/>
+                    </a:stretch>
+                  </pic:blipFill>
+                  <pic:spPr>
+                    <a:xfrm>
+                      <a:off x="0" y="0"/>
+                      <a:ext cx="5731510" cy="550545"/>
+                    </a:xfrm>
+                    <a:prstGeom prst="rect">
+                      <a:avLst/>
+                    </a:prstGeom>
+                  </pic:spPr>
+                </pic:pic>
+              </a:graphicData>
+            </a:graphic>
+          </wp:inline>
+        </w:drawing>
+      </w:r>
+    </w:p>
+    <w:p>
+      <w:r>
+        <w:drawing>
+          <wp:inline distT="0" distB="0" distL="0" distR="0" wp14:anchorId="48354C99" wp14:editId="3FC8691E">
+            <wp:extent cx="5439534" cy="314369"/>
+            <wp:effectExtent l="0" t="0" r="0" b="9525"/>
+            <wp:docPr id="39" name="Рисунок 39"/>
+            <wp:cNvGraphicFramePr>
+              <a:graphicFrameLocks xmlns:a="http://schemas.openxmlformats.org/drawingml/2006/main" noChangeAspect="1"/>
+            </wp:cNvGraphicFramePr>
+            <a:graphic xmlns:a="http://schemas.openxmlformats.org/drawingml/2006/main">
+              <a:graphicData uri="http://schemas.openxmlformats.org/drawingml/2006/picture">
+                <pic:pic xmlns:pic="http://schemas.openxmlformats.org/drawingml/2006/picture">
+                  <pic:nvPicPr>
+                    <pic:cNvPr id="1" name=""/>
+                    <pic:cNvPicPr/>
+                  </pic:nvPicPr>
+                  <pic:blipFill>
+                    <a:blip r:embed="rId41"/>
+                    <a:stretch>
+                      <a:fillRect/>
+                    </a:stretch>
+                  </pic:blipFill>
+                  <pic:spPr>
+                    <a:xfrm>
+                      <a:off x="0" y="0"/>
+                      <a:ext cx="5439534" cy="314369"/>
+                    </a:xfrm>
+                    <a:prstGeom prst="rect">
+                      <a:avLst/>
+                    </a:prstGeom>
+                  </pic:spPr>
+                </pic:pic>
+              </a:graphicData>
+            </a:graphic>
+          </wp:inline>
+        </w:drawing>
+      </w:r>
+    </w:p>
+    <w:p>
+      <w:r>
+        <w:drawing>
+          <wp:inline distT="0" distB="0" distL="0" distR="0" wp14:anchorId="19EC7EF4" wp14:editId="20CF2970">
+            <wp:extent cx="4610743" cy="1571844"/>
+            <wp:effectExtent l="0" t="0" r="0" b="9525"/>
+            <wp:docPr id="38" name="Рисунок 38"/>
+            <wp:cNvGraphicFramePr>
+              <a:graphicFrameLocks xmlns:a="http://schemas.openxmlformats.org/drawingml/2006/main" noChangeAspect="1"/>
+            </wp:cNvGraphicFramePr>
+            <a:graphic xmlns:a="http://schemas.openxmlformats.org/drawingml/2006/main">
+              <a:graphicData uri="http://schemas.openxmlformats.org/drawingml/2006/picture">
+                <pic:pic xmlns:pic="http://schemas.openxmlformats.org/drawingml/2006/picture">
+                  <pic:nvPicPr>
+                    <pic:cNvPr id="1" name=""/>
+                    <pic:cNvPicPr/>
+                  </pic:nvPicPr>
+                  <pic:blipFill>
+                    <a:blip r:embed="rId42"/>
+                    <a:stretch>
+                      <a:fillRect/>
+                    </a:stretch>
+                  </pic:blipFill>
+                  <pic:spPr>
+                    <a:xfrm>
+                      <a:off x="0" y="0"/>
+                      <a:ext cx="4610743" cy="1571844"/>
+                    </a:xfrm>
+                    <a:prstGeom prst="rect">
+                      <a:avLst/>
+                    </a:prstGeom>
+                  </pic:spPr>
+                </pic:pic>
+              </a:graphicData>
+            </a:graphic>
+          </wp:inline>
+        </w:drawing>
+      </w:r>
+    </w:p>
+    <w:p>
+      <w:r>
+        <w:lastRenderedPageBreak/>
+        <w:drawing>
+          <wp:inline distT="0" distB="0" distL="0" distR="0" wp14:anchorId="226BBA29" wp14:editId="73910D26">
+            <wp:extent cx="5731510" cy="1573530"/>
+            <wp:effectExtent l="0" t="0" r="2540" b="7620"/>
+            <wp:docPr id="40" name="Рисунок 40"/>
+            <wp:cNvGraphicFramePr>
+              <a:graphicFrameLocks xmlns:a="http://schemas.openxmlformats.org/drawingml/2006/main" noChangeAspect="1"/>
+            </wp:cNvGraphicFramePr>
+            <a:graphic xmlns:a="http://schemas.openxmlformats.org/drawingml/2006/main">
+              <a:graphicData uri="http://schemas.openxmlformats.org/drawingml/2006/picture">
+                <pic:pic xmlns:pic="http://schemas.openxmlformats.org/drawingml/2006/picture">
+                  <pic:nvPicPr>
+                    <pic:cNvPr id="1" name=""/>
+                    <pic:cNvPicPr/>
+                  </pic:nvPicPr>
+                  <pic:blipFill>
+                    <a:blip r:embed="rId43"/>
+                    <a:stretch>
+                      <a:fillRect/>
+                    </a:stretch>
+                  </pic:blipFill>
+                  <pic:spPr>
+                    <a:xfrm>
+                      <a:off x="0" y="0"/>
+                      <a:ext cx="5731510" cy="1573530"/>
+                    </a:xfrm>
+                    <a:prstGeom prst="rect">
+                      <a:avLst/>
+                    </a:prstGeom>
+                  </pic:spPr>
+                </pic:pic>
+              </a:graphicData>
+            </a:graphic>
+          </wp:inline>
+        </w:drawing>
+      </w:r>
+    </w:p>
+    <w:p>
+      <w:pPr>
+        <w:rPr>
+          <w:lang w:val="en-US"/>
+        </w:rPr>
+      </w:pPr>
+      <w:r>
+        <w:drawing>
+          <wp:inline distT="0" distB="0" distL="0" distR="0" wp14:anchorId="46EDD0D8" wp14:editId="251FD03E">
+            <wp:extent cx="5731510" cy="466090"/>
+            <wp:effectExtent l="0" t="0" r="2540" b="0"/>
+            <wp:docPr id="41" name="Рисунок 41"/>
+            <wp:cNvGraphicFramePr>
+              <a:graphicFrameLocks xmlns:a="http://schemas.openxmlformats.org/drawingml/2006/main" noChangeAspect="1"/>
+            </wp:cNvGraphicFramePr>
+            <a:graphic xmlns:a="http://schemas.openxmlformats.org/drawingml/2006/main">
+              <a:graphicData uri="http://schemas.openxmlformats.org/drawingml/2006/picture">
+                <pic:pic xmlns:pic="http://schemas.openxmlformats.org/drawingml/2006/picture">
+                  <pic:nvPicPr>
+                    <pic:cNvPr id="1" name=""/>
+                    <pic:cNvPicPr/>
+                  </pic:nvPicPr>
+                  <pic:blipFill>
+                    <a:blip r:embed="rId44"/>
+                    <a:stretch>
+                      <a:fillRect/>
+                    </a:stretch>
+                  </pic:blipFill>
+                  <pic:spPr>
+                    <a:xfrm>
+                      <a:off x="0" y="0"/>
+                      <a:ext cx="5731510" cy="466090"/>
+                    </a:xfrm>
+                    <a:prstGeom prst="rect">
+                      <a:avLst/>
+                    </a:prstGeom>
+                  </pic:spPr>
+                </pic:pic>
+              </a:graphicData>
+            </a:graphic>
+          </wp:inline>
+        </w:drawing>
+      </w:r>
+      <w:r>
+        <w:drawing>
+          <wp:inline distT="0" distB="0" distL="0" distR="0" wp14:anchorId="5FF0DAAC" wp14:editId="2EEB9347">
+            <wp:extent cx="5731510" cy="4093210"/>
+            <wp:effectExtent l="0" t="0" r="2540" b="2540"/>
+            <wp:docPr id="42" name="Рисунок 42"/>
+            <wp:cNvGraphicFramePr>
+              <a:graphicFrameLocks xmlns:a="http://schemas.openxmlformats.org/drawingml/2006/main" noChangeAspect="1"/>
+            </wp:cNvGraphicFramePr>
+            <a:graphic xmlns:a="http://schemas.openxmlformats.org/drawingml/2006/main">
+              <a:graphicData uri="http://schemas.openxmlformats.org/drawingml/2006/picture">
+                <pic:pic xmlns:pic="http://schemas.openxmlformats.org/drawingml/2006/picture">
+                  <pic:nvPicPr>
+                    <pic:cNvPr id="1" name=""/>
+                    <pic:cNvPicPr/>
+                  </pic:nvPicPr>
+                  <pic:blipFill>
+                    <a:blip r:embed="rId45"/>
+                    <a:stretch>
+                      <a:fillRect/>
+                    </a:stretch>
+                  </pic:blipFill>
+                  <pic:spPr>
+                    <a:xfrm>
+                      <a:off x="0" y="0"/>
+                      <a:ext cx="5731510" cy="4093210"/>
+                    </a:xfrm>
+                    <a:prstGeom prst="rect">
+                      <a:avLst/>
+                    </a:prstGeom>
+                  </pic:spPr>
+                </pic:pic>
+              </a:graphicData>
+            </a:graphic>
+          </wp:inline>
+        </w:drawing>
+      </w:r>
+    </w:p>
+    <w:p>
+      <w:pPr>
+        <w:rPr>
+          <w:lang w:val="en-US"/>
+        </w:rPr>
+      </w:pPr>
+      <w:r>
+        <w:rPr>
+          <w:lang w:val="en-US"/>
+        </w:rPr>
+        <w:lastRenderedPageBreak/>
+        <w:drawing>
+          <wp:inline distT="0" distB="0" distL="0" distR="0" wp14:anchorId="23503E1E" wp14:editId="087F4AF4">
+            <wp:extent cx="5731510" cy="4222115"/>
+            <wp:effectExtent l="0" t="0" r="2540" b="6985"/>
+            <wp:docPr id="43" name="Рисунок 43"/>
+            <wp:cNvGraphicFramePr>
+              <a:graphicFrameLocks xmlns:a="http://schemas.openxmlformats.org/drawingml/2006/main" noChangeAspect="1"/>
+            </wp:cNvGraphicFramePr>
+            <a:graphic xmlns:a="http://schemas.openxmlformats.org/drawingml/2006/main">
+              <a:graphicData uri="http://schemas.openxmlformats.org/drawingml/2006/picture">
+                <pic:pic xmlns:pic="http://schemas.openxmlformats.org/drawingml/2006/picture">
+                  <pic:nvPicPr>
+                    <pic:cNvPr id="1" name=""/>
+                    <pic:cNvPicPr/>
+                  </pic:nvPicPr>
+                  <pic:blipFill>
+                    <a:blip r:embed="rId46"/>
+                    <a:stretch>
+                      <a:fillRect/>
+                    </a:stretch>
+                  </pic:blipFill>
+                  <pic:spPr>
+                    <a:xfrm>
+                      <a:off x="0" y="0"/>
+                      <a:ext cx="5731510" cy="4222115"/>
+                    </a:xfrm>
+                    <a:prstGeom prst="rect">
+                      <a:avLst/>
+                    </a:prstGeom>
+                  </pic:spPr>
+                </pic:pic>
+              </a:graphicData>
+            </a:graphic>
+          </wp:inline>
+        </w:drawing>
+      </w:r>
+      <w:r>
+        <w:rPr>
+          <w:lang w:val="en-US"/>
+        </w:rPr>
+        <w:drawing>
+          <wp:inline distT="0" distB="0" distL="0" distR="0" wp14:anchorId="37AFDAE2" wp14:editId="4AB4A68F">
+            <wp:extent cx="5731510" cy="4083685"/>
+            <wp:effectExtent l="0" t="0" r="2540" b="0"/>
+            <wp:docPr id="44" name="Рисунок 44"/>
+            <wp:cNvGraphicFramePr>
+              <a:graphicFrameLocks xmlns:a="http://schemas.openxmlformats.org/drawingml/2006/main" noChangeAspect="1"/>
+            </wp:cNvGraphicFramePr>
+            <a:graphic xmlns:a="http://schemas.openxmlformats.org/drawingml/2006/main">
+              <a:graphicData uri="http://schemas.openxmlformats.org/drawingml/2006/picture">
+                <pic:pic xmlns:pic="http://schemas.openxmlformats.org/drawingml/2006/picture">
+                  <pic:nvPicPr>
+                    <pic:cNvPr id="1" name=""/>
+                    <pic:cNvPicPr/>
+                  </pic:nvPicPr>
+                  <pic:blipFill>
+                    <a:blip r:embed="rId47"/>
+                    <a:stretch>
+                      <a:fillRect/>
+                    </a:stretch>
+                  </pic:blipFill>
+                  <pic:spPr>
+                    <a:xfrm>
+                      <a:off x="0" y="0"/>
+                      <a:ext cx="5731510" cy="4083685"/>
+                    </a:xfrm>
+                    <a:prstGeom prst="rect">
+                      <a:avLst/>
+                    </a:prstGeom>
+                  </pic:spPr>
+                </pic:pic>
+              </a:graphicData>
+            </a:graphic>
+          </wp:inline>
+        </w:drawing>
+      </w:r>
+      <w:r>
+        <w:rPr>
+          <w:lang w:val="en-US"/>
+        </w:rPr>
+        <w:lastRenderedPageBreak/>
+        <w:drawing>
+          <wp:inline distT="0" distB="0" distL="0" distR="0" wp14:anchorId="14684E99" wp14:editId="058DF20D">
+            <wp:extent cx="5731510" cy="4396740"/>
+            <wp:effectExtent l="0" t="0" r="2540" b="3810"/>
+            <wp:docPr id="45" name="Рисунок 45"/>
+            <wp:cNvGraphicFramePr>
+              <a:graphicFrameLocks xmlns:a="http://schemas.openxmlformats.org/drawingml/2006/main" noChangeAspect="1"/>
+            </wp:cNvGraphicFramePr>
+            <a:graphic xmlns:a="http://schemas.openxmlformats.org/drawingml/2006/main">
+              <a:graphicData uri="http://schemas.openxmlformats.org/drawingml/2006/picture">
+                <pic:pic xmlns:pic="http://schemas.openxmlformats.org/drawingml/2006/picture">
+                  <pic:nvPicPr>
+                    <pic:cNvPr id="1" name=""/>
+                    <pic:cNvPicPr/>
+                  </pic:nvPicPr>
+                  <pic:blipFill>
+                    <a:blip r:embed="rId48"/>
+                    <a:stretch>
+                      <a:fillRect/>
+                    </a:stretch>
+                  </pic:blipFill>
+                  <pic:spPr>
+                    <a:xfrm>
+                      <a:off x="0" y="0"/>
+                      <a:ext cx="5731510" cy="4396740"/>
+                    </a:xfrm>
+                    <a:prstGeom prst="rect">
+                      <a:avLst/>
+                    </a:prstGeom>
+                  </pic:spPr>
+                </pic:pic>
+              </a:graphicData>
+            </a:graphic>
+          </wp:inline>
+        </w:drawing>
+      </w:r>
+      <w:r>
+        <w:rPr>
+          <w:lang w:val="en-US"/>
+        </w:rPr>
+        <w:drawing>
+          <wp:inline distT="0" distB="0" distL="0" distR="0" wp14:anchorId="4123091C" wp14:editId="5C6074C9">
+            <wp:extent cx="5731510" cy="4232910"/>
+            <wp:effectExtent l="0" t="0" r="2540" b="0"/>
+            <wp:docPr id="46" name="Рисунок 46"/>
+            <wp:cNvGraphicFramePr>
+              <a:graphicFrameLocks xmlns:a="http://schemas.openxmlformats.org/drawingml/2006/main" noChangeAspect="1"/>
+            </wp:cNvGraphicFramePr>
+            <a:graphic xmlns:a="http://schemas.openxmlformats.org/drawingml/2006/main">
+              <a:graphicData uri="http://schemas.openxmlformats.org/drawingml/2006/picture">
+                <pic:pic xmlns:pic="http://schemas.openxmlformats.org/drawingml/2006/picture">
+                  <pic:nvPicPr>
+                    <pic:cNvPr id="1" name=""/>
+                    <pic:cNvPicPr/>
+                  </pic:nvPicPr>
+                  <pic:blipFill>
+                    <a:blip r:embed="rId49"/>
+                    <a:stretch>
+                      <a:fillRect/>
+                    </a:stretch>
+                  </pic:blipFill>
+                  <pic:spPr>
+                    <a:xfrm>
+                      <a:off x="0" y="0"/>
+                      <a:ext cx="5731510" cy="4232910"/>
+                    </a:xfrm>
+                    <a:prstGeom prst="rect">
+                      <a:avLst/>
+                    </a:prstGeom>
+                  </pic:spPr>
+                </pic:pic>
+              </a:graphicData>
+            </a:graphic>
+          </wp:inline>
+        </w:drawing>
+      </w:r>
+      <w:r>
+        <w:rPr>
+          <w:lang w:val="en-US"/>
+        </w:rPr>
+        <w:lastRenderedPageBreak/>
+        <w:drawing>
+          <wp:inline distT="0" distB="0" distL="0" distR="0" wp14:anchorId="3478FCEC" wp14:editId="1DA053A1">
+            <wp:extent cx="5731510" cy="4337050"/>
+            <wp:effectExtent l="0" t="0" r="2540" b="6350"/>
+            <wp:docPr id="47" name="Рисунок 47"/>
+            <wp:cNvGraphicFramePr>
+              <a:graphicFrameLocks xmlns:a="http://schemas.openxmlformats.org/drawingml/2006/main" noChangeAspect="1"/>
+            </wp:cNvGraphicFramePr>
+            <a:graphic xmlns:a="http://schemas.openxmlformats.org/drawingml/2006/main">
+              <a:graphicData uri="http://schemas.openxmlformats.org/drawingml/2006/picture">
+                <pic:pic xmlns:pic="http://schemas.openxmlformats.org/drawingml/2006/picture">
+                  <pic:nvPicPr>
+                    <pic:cNvPr id="1" name=""/>
+                    <pic:cNvPicPr/>
+                  </pic:nvPicPr>
+                  <pic:blipFill>
+                    <a:blip r:embed="rId50"/>
+                    <a:stretch>
+                      <a:fillRect/>
+                    </a:stretch>
+                  </pic:blipFill>
+                  <pic:spPr>
+                    <a:xfrm>
+                      <a:off x="0" y="0"/>
+                      <a:ext cx="5731510" cy="4337050"/>
+                    </a:xfrm>
+                    <a:prstGeom prst="rect">
+                      <a:avLst/>
+                    </a:prstGeom>
+                  </pic:spPr>
+                </pic:pic>
+              </a:graphicData>
+            </a:graphic>
+          </wp:inline>
+        </w:drawing>
+      </w:r>
+      <w:r>
+        <w:rPr>
+          <w:lang w:val="en-US"/>
+        </w:rPr>
+        <w:drawing>
+          <wp:inline distT="0" distB="0" distL="0" distR="0" wp14:anchorId="47957271" wp14:editId="1965DFC0">
+            <wp:extent cx="5731510" cy="4191635"/>
+            <wp:effectExtent l="0" t="0" r="2540" b="0"/>
+            <wp:docPr id="48" name="Рисунок 48"/>
+            <wp:cNvGraphicFramePr>
+              <a:graphicFrameLocks xmlns:a="http://schemas.openxmlformats.org/drawingml/2006/main" noChangeAspect="1"/>
+            </wp:cNvGraphicFramePr>
+            <a:graphic xmlns:a="http://schemas.openxmlformats.org/drawingml/2006/main">
+              <a:graphicData uri="http://schemas.openxmlformats.org/drawingml/2006/picture">
+                <pic:pic xmlns:pic="http://schemas.openxmlformats.org/drawingml/2006/picture">
+                  <pic:nvPicPr>
+                    <pic:cNvPr id="1" name=""/>
+                    <pic:cNvPicPr/>
+                  </pic:nvPicPr>
+                  <pic:blipFill>
+                    <a:blip r:embed="rId51"/>
+                    <a:stretch>
+                      <a:fillRect/>
+                    </a:stretch>
+                  </pic:blipFill>
+                  <pic:spPr>
+                    <a:xfrm>
+                      <a:off x="0" y="0"/>
+                      <a:ext cx="5731510" cy="4191635"/>
+                    </a:xfrm>
+                    <a:prstGeom prst="rect">
+                      <a:avLst/>
+                    </a:prstGeom>
+                  </pic:spPr>
+                </pic:pic>
+              </a:graphicData>
+            </a:graphic>
+          </wp:inline>
+        </w:drawing>
+      </w:r>
+      <w:r>
+        <w:rPr>
+          <w:lang w:val="en-US"/>
+        </w:rPr>
+        <w:lastRenderedPageBreak/>
+        <w:drawing>
+          <wp:inline distT="0" distB="0" distL="0" distR="0" wp14:anchorId="010ED9A6" wp14:editId="7CE05CC7">
+            <wp:extent cx="5731510" cy="4257675"/>
+            <wp:effectExtent l="0" t="0" r="2540" b="9525"/>
+            <wp:docPr id="49" name="Рисунок 49"/>
+            <wp:cNvGraphicFramePr>
+              <a:graphicFrameLocks xmlns:a="http://schemas.openxmlformats.org/drawingml/2006/main" noChangeAspect="1"/>
+            </wp:cNvGraphicFramePr>
+            <a:graphic xmlns:a="http://schemas.openxmlformats.org/drawingml/2006/main">
+              <a:graphicData uri="http://schemas.openxmlformats.org/drawingml/2006/picture">
+                <pic:pic xmlns:pic="http://schemas.openxmlformats.org/drawingml/2006/picture">
+                  <pic:nvPicPr>
+                    <pic:cNvPr id="1" name=""/>
+                    <pic:cNvPicPr/>
+                  </pic:nvPicPr>
+                  <pic:blipFill>
+                    <a:blip r:embed="rId52"/>
+                    <a:stretch>
+                      <a:fillRect/>
+                    </a:stretch>
+                  </pic:blipFill>
+                  <pic:spPr>
+                    <a:xfrm>
+                      <a:off x="0" y="0"/>
+                      <a:ext cx="5731510" cy="4257675"/>
+                    </a:xfrm>
+                    <a:prstGeom prst="rect">
+                      <a:avLst/>
+                    </a:prstGeom>
+                  </pic:spPr>
+                </pic:pic>
+              </a:graphicData>
+            </a:graphic>
+          </wp:inline>
+        </w:drawing>
+      </w:r>
+      <w:r>
+        <w:rPr>
+          <w:lang w:val="en-US"/>
+        </w:rPr>
+        <w:drawing>
+          <wp:inline distT="0" distB="0" distL="0" distR="0" wp14:anchorId="0249B9C5" wp14:editId="108AC313">
+            <wp:extent cx="5731510" cy="4306570"/>
+            <wp:effectExtent l="0" t="0" r="2540" b="0"/>
+            <wp:docPr id="50" name="Рисунок 50"/>
+            <wp:cNvGraphicFramePr>
+              <a:graphicFrameLocks xmlns:a="http://schemas.openxmlformats.org/drawingml/2006/main" noChangeAspect="1"/>
+            </wp:cNvGraphicFramePr>
+            <a:graphic xmlns:a="http://schemas.openxmlformats.org/drawingml/2006/main">
+              <a:graphicData uri="http://schemas.openxmlformats.org/drawingml/2006/picture">
+                <pic:pic xmlns:pic="http://schemas.openxmlformats.org/drawingml/2006/picture">
+                  <pic:nvPicPr>
+                    <pic:cNvPr id="1" name=""/>
+                    <pic:cNvPicPr/>
+                  </pic:nvPicPr>
+                  <pic:blipFill>
+                    <a:blip r:embed="rId53"/>
+                    <a:stretch>
+                      <a:fillRect/>
+                    </a:stretch>
+                  </pic:blipFill>
+                  <pic:spPr>
+                    <a:xfrm>
+                      <a:off x="0" y="0"/>
+                      <a:ext cx="5731510" cy="4306570"/>
+                    </a:xfrm>
+                    <a:prstGeom prst="rect">
+                      <a:avLst/>
+                    </a:prstGeom>
+                  </pic:spPr>
+                </pic:pic>
+              </a:graphicData>
+            </a:graphic>
+          </wp:inline>
+        </w:drawing>
+      </w:r>
+      <w:r>
+        <w:rPr>
+          <w:lang w:val="en-US"/>
+        </w:rPr>
+        <w:lastRenderedPageBreak/>
+        <w:drawing>
+          <wp:inline distT="0" distB="0" distL="0" distR="0" wp14:anchorId="4F1227C6" wp14:editId="41941EBB">
+            <wp:extent cx="5731510" cy="4297045"/>
+            <wp:effectExtent l="0" t="0" r="2540" b="8255"/>
+            <wp:docPr id="51" name="Рисунок 51"/>
+            <wp:cNvGraphicFramePr>
+              <a:graphicFrameLocks xmlns:a="http://schemas.openxmlformats.org/drawingml/2006/main" noChangeAspect="1"/>
+            </wp:cNvGraphicFramePr>
+            <a:graphic xmlns:a="http://schemas.openxmlformats.org/drawingml/2006/main">
+              <a:graphicData uri="http://schemas.openxmlformats.org/drawingml/2006/picture">
+                <pic:pic xmlns:pic="http://schemas.openxmlformats.org/drawingml/2006/picture">
+                  <pic:nvPicPr>
+                    <pic:cNvPr id="1" name=""/>
+                    <pic:cNvPicPr/>
+                  </pic:nvPicPr>
+                  <pic:blipFill>
+                    <a:blip r:embed="rId54"/>
+                    <a:stretch>
+                      <a:fillRect/>
+                    </a:stretch>
+                  </pic:blipFill>
+                  <pic:spPr>
+                    <a:xfrm>
+                      <a:off x="0" y="0"/>
+                      <a:ext cx="5731510" cy="4297045"/>
                     </a:xfrm>
                     <a:prstGeom prst="rect">
                       <a:avLst/>

</xml_diff>